<commit_message>
Modify 9-1 slides, meetingminutes
</commit_message>
<xml_diff>
--- a/MeetingMinutes/MeetingMinutes-20140428.docx
+++ b/MeetingMinutes/MeetingMinutes-20140428.docx
@@ -1523,7 +1523,7 @@
                 <w:noProof/>
               </w:rPr>
               <w:drawing>
-                <wp:inline distT="0" distB="0" distL="0" distR="0" wp14:anchorId="5288B0C1" wp14:editId="60F1C011">
+                <wp:inline distT="0" distB="0" distL="0" distR="0" wp14:anchorId="3E7ADD1E" wp14:editId="0A818D6F">
                   <wp:extent cx="3050439" cy="2461465"/>
                   <wp:effectExtent l="0" t="0" r="0" b="0"/>
                   <wp:docPr id="4" name="Picture 2" descr="D:\102-2\SOFTWARE Engineering Design\project_temp\NTU Coffee Shop (code directly).png"/>
@@ -1808,7 +1808,7 @@
                 <w:noProof/>
               </w:rPr>
               <w:drawing>
-                <wp:inline distT="0" distB="0" distL="0" distR="0" wp14:anchorId="00AD4328" wp14:editId="11F5FC46">
+                <wp:inline distT="0" distB="0" distL="0" distR="0" wp14:anchorId="271BA462" wp14:editId="6A7DFAE5">
                   <wp:extent cx="5486400" cy="2750820"/>
                   <wp:effectExtent l="0" t="0" r="0" b="0"/>
                   <wp:docPr id="2050" name="Picture 2"/>
@@ -1972,8 +1972,6 @@
                 <w:rFonts w:ascii="Times New Roman" w:eastAsia="標楷體" w:hAnsi="Times New Roman"/>
               </w:rPr>
             </w:pPr>
-            <w:bookmarkStart w:id="0" w:name="_GoBack"/>
-            <w:bookmarkEnd w:id="0"/>
             <w:r>
               <w:rPr>
                 <w:rFonts w:ascii="Times New Roman" w:eastAsia="標楷體" w:hAnsi="Times New Roman" w:hint="eastAsia"/>
@@ -1994,7 +1992,7 @@
                 <w:noProof/>
               </w:rPr>
               <w:drawing>
-                <wp:inline distT="0" distB="0" distL="0" distR="0" wp14:anchorId="26EA4EEA" wp14:editId="05E22F18">
+                <wp:inline distT="0" distB="0" distL="0" distR="0" wp14:anchorId="7E0F2557" wp14:editId="26186801">
                   <wp:extent cx="4111142" cy="3084830"/>
                   <wp:effectExtent l="0" t="0" r="3810" b="1270"/>
                   <wp:docPr id="2" name="圖片 2"/>
@@ -2079,7 +2077,7 @@
               </w:rPr>
               <w:lastRenderedPageBreak/>
               <w:drawing>
-                <wp:inline distT="0" distB="0" distL="0" distR="0" wp14:anchorId="217986F9" wp14:editId="11AB642E">
+                <wp:inline distT="0" distB="0" distL="0" distR="0" wp14:anchorId="115AA956" wp14:editId="5E1EF9D8">
                   <wp:extent cx="4820598" cy="3182112"/>
                   <wp:effectExtent l="0" t="0" r="0" b="0"/>
                   <wp:docPr id="1" name="圖片 1"/>
@@ -5023,322 +5021,8 @@
                 <w:rFonts w:ascii="Times New Roman" w:eastAsia="標楷體" w:hAnsi="Times New Roman"/>
               </w:rPr>
             </w:pPr>
-          </w:p>
-        </w:tc>
-        <w:tc>
-          <w:tcPr>
-            <w:tcW w:w="3686" w:type="dxa"/>
-            <w:gridSpan w:val="3"/>
-            <w:vAlign w:val="center"/>
-          </w:tcPr>
-          <w:p>
-            <w:pPr>
-              <w:cnfStyle w:val="000000010000" w:firstRow="0" w:lastRow="0" w:firstColumn="0" w:lastColumn="0" w:oddVBand="0" w:evenVBand="0" w:oddHBand="0" w:evenHBand="1" w:firstRowFirstColumn="0" w:firstRowLastColumn="0" w:lastRowFirstColumn="0" w:lastRowLastColumn="0"/>
-              <w:rPr>
-                <w:rFonts w:ascii="Calibri" w:eastAsiaTheme="majorEastAsia" w:hAnsi="Calibri" w:cs="Calibri"/>
-              </w:rPr>
-            </w:pPr>
-            <w:r>
-              <w:rPr>
-                <w:rFonts w:ascii="Calibri" w:eastAsiaTheme="majorEastAsia" w:hAnsi="Calibri" w:cs="Calibri" w:hint="eastAsia"/>
-              </w:rPr>
-              <w:t>看</w:t>
-            </w:r>
-            <w:r>
-              <w:rPr>
-                <w:rFonts w:ascii="Calibri" w:eastAsiaTheme="majorEastAsia" w:hAnsi="Calibri" w:cs="Calibri"/>
-              </w:rPr>
-              <w:t>code: import</w:t>
-            </w:r>
-            <w:r>
-              <w:rPr>
-                <w:rFonts w:ascii="Calibri" w:eastAsiaTheme="majorEastAsia" w:hAnsi="Calibri" w:cs="Calibri" w:hint="eastAsia"/>
-              </w:rPr>
-              <w:t>怎麼到</w:t>
-            </w:r>
-            <w:r>
-              <w:rPr>
-                <w:rFonts w:ascii="Calibri" w:eastAsiaTheme="majorEastAsia" w:hAnsi="Calibri" w:cs="Calibri"/>
-              </w:rPr>
-              <w:t>Graph</w:t>
-            </w:r>
-          </w:p>
-        </w:tc>
-        <w:tc>
-          <w:tcPr>
-            <w:tcW w:w="1275" w:type="dxa"/>
-            <w:gridSpan w:val="2"/>
-            <w:vAlign w:val="center"/>
-          </w:tcPr>
-          <w:p>
-            <w:pPr>
-              <w:jc w:val="center"/>
-              <w:cnfStyle w:val="000000010000" w:firstRow="0" w:lastRow="0" w:firstColumn="0" w:lastColumn="0" w:oddVBand="0" w:evenVBand="0" w:oddHBand="0" w:evenHBand="1" w:firstRowFirstColumn="0" w:firstRowLastColumn="0" w:lastRowFirstColumn="0" w:lastRowLastColumn="0"/>
-              <w:rPr>
-                <w:rFonts w:ascii="Calibri" w:eastAsiaTheme="majorEastAsia" w:hAnsi="Calibri" w:cs="Calibri"/>
-                <w:szCs w:val="24"/>
-              </w:rPr>
-            </w:pPr>
-            <w:r>
-              <w:rPr>
-                <w:rFonts w:ascii="Times New Roman" w:eastAsiaTheme="majorEastAsia" w:hAnsi="Times New Roman" w:cs="Times New Roman" w:hint="eastAsia"/>
-                <w:color w:val="000000"/>
-                <w:szCs w:val="24"/>
-              </w:rPr>
-              <w:t>蔡宗翰、廖尉棠</w:t>
-            </w:r>
-          </w:p>
-        </w:tc>
-        <w:tc>
-          <w:tcPr>
-            <w:tcW w:w="1276" w:type="dxa"/>
-            <w:gridSpan w:val="2"/>
-            <w:vAlign w:val="center"/>
-          </w:tcPr>
-          <w:p>
-            <w:pPr>
-              <w:jc w:val="center"/>
-              <w:cnfStyle w:val="000000010000" w:firstRow="0" w:lastRow="0" w:firstColumn="0" w:lastColumn="0" w:oddVBand="0" w:evenVBand="0" w:oddHBand="0" w:evenHBand="1" w:firstRowFirstColumn="0" w:firstRowLastColumn="0" w:lastRowFirstColumn="0" w:lastRowLastColumn="0"/>
-              <w:rPr>
-                <w:rFonts w:ascii="Calibri" w:eastAsiaTheme="majorEastAsia" w:hAnsi="Calibri" w:cs="Calibri"/>
-              </w:rPr>
-            </w:pPr>
-            <w:r>
-              <w:rPr>
-                <w:rFonts w:ascii="Calibri" w:eastAsiaTheme="majorEastAsia" w:hAnsi="Calibri" w:cs="Calibri"/>
-              </w:rPr>
-              <w:t>4/25</w:t>
-            </w:r>
-          </w:p>
-        </w:tc>
-        <w:tc>
-          <w:tcPr>
-            <w:tcW w:w="1418" w:type="dxa"/>
-            <w:vAlign w:val="center"/>
-          </w:tcPr>
-          <w:p>
-            <w:pPr>
-              <w:jc w:val="center"/>
-              <w:cnfStyle w:val="000000010000" w:firstRow="0" w:lastRow="0" w:firstColumn="0" w:lastColumn="0" w:oddVBand="0" w:evenVBand="0" w:oddHBand="0" w:evenHBand="1" w:firstRowFirstColumn="0" w:firstRowLastColumn="0" w:lastRowFirstColumn="0" w:lastRowLastColumn="0"/>
-              <w:rPr>
-                <w:rFonts w:ascii="Times New Roman" w:eastAsia="標楷體" w:hAnsi="Times New Roman" w:cs="Times New Roman"/>
-                <w:b/>
-              </w:rPr>
-            </w:pPr>
-            <w:r>
-              <w:rPr>
-                <w:rFonts w:ascii="Times New Roman" w:eastAsia="標楷體" w:hAnsi="Times New Roman" w:cs="Times New Roman" w:hint="eastAsia"/>
-                <w:b/>
-              </w:rPr>
-              <w:t>Closed 4/25</w:t>
-            </w:r>
-          </w:p>
-        </w:tc>
-        <w:tc>
-          <w:tcPr>
-            <w:tcW w:w="2309" w:type="dxa"/>
-            <w:vAlign w:val="center"/>
-          </w:tcPr>
-          <w:p>
-            <w:pPr>
-              <w:cnfStyle w:val="000000010000" w:firstRow="0" w:lastRow="0" w:firstColumn="0" w:lastColumn="0" w:oddVBand="0" w:evenVBand="0" w:oddHBand="0" w:evenHBand="1" w:firstRowFirstColumn="0" w:firstRowLastColumn="0" w:lastRowFirstColumn="0" w:lastRowLastColumn="0"/>
-              <w:rPr>
-                <w:rFonts w:ascii="Calibri" w:eastAsiaTheme="majorEastAsia" w:hAnsi="Calibri" w:cs="Calibri"/>
-              </w:rPr>
-            </w:pPr>
-          </w:p>
-        </w:tc>
-      </w:tr>
-      <w:tr>
-        <w:trPr>
-          <w:cnfStyle w:val="000000100000" w:firstRow="0" w:lastRow="0" w:firstColumn="0" w:lastColumn="0" w:oddVBand="0" w:evenVBand="0" w:oddHBand="1" w:evenHBand="0" w:firstRowFirstColumn="0" w:firstRowLastColumn="0" w:lastRowFirstColumn="0" w:lastRowLastColumn="0"/>
-        </w:trPr>
-        <w:tc>
-          <w:tcPr>
-            <w:cnfStyle w:val="001000000000" w:firstRow="0" w:lastRow="0" w:firstColumn="1" w:lastColumn="0" w:oddVBand="0" w:evenVBand="0" w:oddHBand="0" w:evenHBand="0" w:firstRowFirstColumn="0" w:firstRowLastColumn="0" w:lastRowFirstColumn="0" w:lastRowLastColumn="0"/>
-            <w:tcW w:w="817" w:type="dxa"/>
-            <w:vAlign w:val="center"/>
-          </w:tcPr>
-          <w:p>
-            <w:pPr>
-              <w:pStyle w:val="a4"/>
-              <w:numPr>
-                <w:ilvl w:val="0"/>
-                <w:numId w:val="5"/>
-              </w:numPr>
-              <w:ind w:leftChars="0"/>
-              <w:jc w:val="center"/>
-              <w:rPr>
-                <w:rFonts w:ascii="Times New Roman" w:eastAsia="標楷體" w:hAnsi="Times New Roman"/>
-              </w:rPr>
-            </w:pPr>
-          </w:p>
-        </w:tc>
-        <w:tc>
-          <w:tcPr>
-            <w:tcW w:w="3686" w:type="dxa"/>
-            <w:gridSpan w:val="3"/>
-            <w:vAlign w:val="center"/>
-          </w:tcPr>
-          <w:p>
-            <w:pPr>
-              <w:cnfStyle w:val="000000100000" w:firstRow="0" w:lastRow="0" w:firstColumn="0" w:lastColumn="0" w:oddVBand="0" w:evenVBand="0" w:oddHBand="1" w:evenHBand="0" w:firstRowFirstColumn="0" w:firstRowLastColumn="0" w:lastRowFirstColumn="0" w:lastRowLastColumn="0"/>
-              <w:rPr>
-                <w:rFonts w:ascii="Calibri" w:hAnsi="Calibri" w:cs="Calibri"/>
-              </w:rPr>
-            </w:pPr>
-            <w:r>
-              <w:rPr>
-                <w:rFonts w:ascii="細明體" w:eastAsia="細明體" w:hAnsi="細明體" w:cs="細明體" w:hint="eastAsia"/>
-              </w:rPr>
-              <w:t>看</w:t>
-            </w:r>
-            <w:r>
-              <w:rPr>
-                <w:rFonts w:ascii="Calibri" w:hAnsi="Calibri" w:cs="Calibri"/>
-              </w:rPr>
-              <w:t>code: layout</w:t>
-            </w:r>
-            <w:r>
-              <w:rPr>
-                <w:rFonts w:ascii="細明體" w:eastAsia="細明體" w:hAnsi="細明體" w:cs="細明體" w:hint="eastAsia"/>
-              </w:rPr>
-              <w:t>如何使用</w:t>
-            </w:r>
-            <w:r>
-              <w:rPr>
-                <w:rFonts w:ascii="Calibri" w:hAnsi="Calibri" w:cs="Calibri"/>
-              </w:rPr>
-              <w:t>metrics</w:t>
-            </w:r>
-          </w:p>
-        </w:tc>
-        <w:tc>
-          <w:tcPr>
-            <w:tcW w:w="1275" w:type="dxa"/>
-            <w:gridSpan w:val="2"/>
-            <w:vAlign w:val="center"/>
-          </w:tcPr>
-          <w:p>
-            <w:pPr>
-              <w:jc w:val="center"/>
-              <w:cnfStyle w:val="000000100000" w:firstRow="0" w:lastRow="0" w:firstColumn="0" w:lastColumn="0" w:oddVBand="0" w:evenVBand="0" w:oddHBand="1" w:evenHBand="0" w:firstRowFirstColumn="0" w:firstRowLastColumn="0" w:lastRowFirstColumn="0" w:lastRowLastColumn="0"/>
-              <w:rPr>
-                <w:rFonts w:ascii="Calibri" w:hAnsi="Calibri" w:cs="Calibri"/>
-                <w:szCs w:val="24"/>
-              </w:rPr>
-            </w:pPr>
-            <w:r>
-              <w:rPr>
-                <w:rFonts w:ascii="新細明體" w:eastAsia="新細明體" w:hAnsi="新細明體" w:cs="新細明體" w:hint="eastAsia"/>
-                <w:color w:val="000000"/>
-                <w:szCs w:val="24"/>
-              </w:rPr>
-              <w:t>吳佳倫、</w:t>
-            </w:r>
-            <w:r>
-              <w:rPr>
-                <w:rFonts w:ascii="新細明體" w:eastAsia="新細明體" w:hAnsi="新細明體" w:cs="新細明體" w:hint="eastAsia"/>
-                <w:color w:val="000000"/>
-                <w:szCs w:val="24"/>
-              </w:rPr>
-              <w:lastRenderedPageBreak/>
-              <w:t>林映</w:t>
-            </w:r>
-            <w:r>
-              <w:rPr>
-                <w:rFonts w:ascii="Times New Roman" w:hAnsi="Times New Roman" w:cs="Times New Roman" w:hint="eastAsia"/>
-                <w:color w:val="000000"/>
-                <w:szCs w:val="24"/>
-              </w:rPr>
-              <w:t>孜</w:t>
-            </w:r>
-          </w:p>
-        </w:tc>
-        <w:tc>
-          <w:tcPr>
-            <w:tcW w:w="1276" w:type="dxa"/>
-            <w:gridSpan w:val="2"/>
-            <w:vAlign w:val="center"/>
-          </w:tcPr>
-          <w:p>
-            <w:pPr>
-              <w:jc w:val="center"/>
-              <w:cnfStyle w:val="000000100000" w:firstRow="0" w:lastRow="0" w:firstColumn="0" w:lastColumn="0" w:oddVBand="0" w:evenVBand="0" w:oddHBand="1" w:evenHBand="0" w:firstRowFirstColumn="0" w:firstRowLastColumn="0" w:lastRowFirstColumn="0" w:lastRowLastColumn="0"/>
-              <w:rPr>
-                <w:rFonts w:ascii="Calibri" w:hAnsi="Calibri" w:cs="Calibri"/>
-              </w:rPr>
-            </w:pPr>
-            <w:r>
-              <w:rPr>
-                <w:rFonts w:ascii="Calibri" w:hAnsi="Calibri" w:cs="Calibri"/>
-              </w:rPr>
-              <w:lastRenderedPageBreak/>
-              <w:t>4/25</w:t>
-            </w:r>
-          </w:p>
-        </w:tc>
-        <w:tc>
-          <w:tcPr>
-            <w:tcW w:w="1418" w:type="dxa"/>
-            <w:vAlign w:val="center"/>
-          </w:tcPr>
-          <w:p>
-            <w:pPr>
-              <w:jc w:val="center"/>
-              <w:cnfStyle w:val="000000100000" w:firstRow="0" w:lastRow="0" w:firstColumn="0" w:lastColumn="0" w:oddVBand="0" w:evenVBand="0" w:oddHBand="1" w:evenHBand="0" w:firstRowFirstColumn="0" w:firstRowLastColumn="0" w:lastRowFirstColumn="0" w:lastRowLastColumn="0"/>
-              <w:rPr>
-                <w:rFonts w:ascii="Times New Roman" w:eastAsia="標楷體" w:hAnsi="Times New Roman" w:cs="Times New Roman"/>
-                <w:b/>
-              </w:rPr>
-            </w:pPr>
-            <w:r>
-              <w:rPr>
-                <w:rFonts w:ascii="Times New Roman" w:eastAsia="標楷體" w:hAnsi="Times New Roman" w:cs="Times New Roman" w:hint="eastAsia"/>
-                <w:b/>
-              </w:rPr>
-              <w:t>Closed 4/25</w:t>
-            </w:r>
-          </w:p>
-        </w:tc>
-        <w:tc>
-          <w:tcPr>
-            <w:tcW w:w="2309" w:type="dxa"/>
-            <w:vAlign w:val="center"/>
-          </w:tcPr>
-          <w:p>
-            <w:pPr>
-              <w:cnfStyle w:val="000000100000" w:firstRow="0" w:lastRow="0" w:firstColumn="0" w:lastColumn="0" w:oddVBand="0" w:evenVBand="0" w:oddHBand="1" w:evenHBand="0" w:firstRowFirstColumn="0" w:firstRowLastColumn="0" w:lastRowFirstColumn="0" w:lastRowLastColumn="0"/>
-              <w:rPr>
-                <w:rFonts w:ascii="Calibri" w:hAnsi="Calibri" w:cs="Calibri"/>
-              </w:rPr>
-            </w:pPr>
-          </w:p>
-        </w:tc>
-      </w:tr>
-      <w:tr>
-        <w:trPr>
-          <w:cnfStyle w:val="000000010000" w:firstRow="0" w:lastRow="0" w:firstColumn="0" w:lastColumn="0" w:oddVBand="0" w:evenVBand="0" w:oddHBand="0" w:evenHBand="1" w:firstRowFirstColumn="0" w:firstRowLastColumn="0" w:lastRowFirstColumn="0" w:lastRowLastColumn="0"/>
-        </w:trPr>
-        <w:tc>
-          <w:tcPr>
-            <w:cnfStyle w:val="001000000000" w:firstRow="0" w:lastRow="0" w:firstColumn="1" w:lastColumn="0" w:oddVBand="0" w:evenVBand="0" w:oddHBand="0" w:evenHBand="0" w:firstRowFirstColumn="0" w:firstRowLastColumn="0" w:lastRowFirstColumn="0" w:lastRowLastColumn="0"/>
-            <w:tcW w:w="817" w:type="dxa"/>
-            <w:vAlign w:val="center"/>
-          </w:tcPr>
-          <w:p>
-            <w:pPr>
-              <w:pStyle w:val="a4"/>
-              <w:numPr>
-                <w:ilvl w:val="0"/>
-                <w:numId w:val="5"/>
-              </w:numPr>
-              <w:ind w:leftChars="0"/>
-              <w:jc w:val="center"/>
-              <w:rPr>
-                <w:rFonts w:ascii="Times New Roman" w:eastAsia="標楷體" w:hAnsi="Times New Roman"/>
-              </w:rPr>
-            </w:pPr>
+            <w:bookmarkStart w:id="0" w:name="_GoBack"/>
+            <w:bookmarkEnd w:id="0"/>
           </w:p>
         </w:tc>
         <w:tc>
@@ -10675,7 +10359,7 @@
 </file>
 
 <file path=customXml/itemProps1.xml><?xml version="1.0" encoding="utf-8"?>
-<ds:datastoreItem xmlns:ds="http://schemas.openxmlformats.org/officeDocument/2006/customXml" ds:itemID="{3E3BB886-8D8D-47AD-ABBE-8B8DB2FE81BB}">
+<ds:datastoreItem xmlns:ds="http://schemas.openxmlformats.org/officeDocument/2006/customXml" ds:itemID="{7D38A9CC-A675-4B84-8092-511C6891156D}">
   <ds:schemaRefs>
     <ds:schemaRef ds:uri="http://schemas.openxmlformats.org/officeDocument/2006/bibliography"/>
   </ds:schemaRefs>

</xml_diff>